<commit_message>
agregando objetivos y el alcance
</commit_message>
<xml_diff>
--- a/trimestre_1/Requerimientos/Requerimientos.docx
+++ b/trimestre_1/Requerimientos/Requerimientos.docx
@@ -1,169 +1,609 @@
 
 <file path=word/document.xml><?xml version="1.0" encoding="utf-8"?>
-<w:document xmlns:wpc="http://schemas.microsoft.com/office/word/2010/wordprocessingCanvas" xmlns:cx="http://schemas.microsoft.com/office/drawing/2014/chartex" xmlns:cx1="http://schemas.microsoft.com/office/drawing/2015/9/8/chartex" xmlns:cx2="http://schemas.microsoft.com/office/drawing/2015/10/21/chartex" xmlns:cx3="http://schemas.microsoft.com/office/drawing/2016/5/9/chartex" xmlns:cx4="http://schemas.microsoft.com/office/drawing/2016/5/10/chartex" xmlns:cx5="http://schemas.microsoft.com/office/drawing/2016/5/11/chartex" xmlns:cx6="http://schemas.microsoft.com/office/drawing/2016/5/12/chartex" xmlns:cx7="http://schemas.microsoft.com/office/drawing/2016/5/13/chartex" xmlns:cx8="http://schemas.microsoft.com/office/drawing/2016/5/14/chartex" xmlns:mc="http://schemas.openxmlformats.org/markup-compatibility/2006" xmlns:aink="http://schemas.microsoft.com/office/drawing/2016/ink" xmlns:am3d="http://schemas.microsoft.com/office/drawing/2017/model3d" xmlns:o="urn:schemas-microsoft-com:office:office" xmlns:oel="http://schemas.microsoft.com/office/2019/extlst" xmlns:r="http://schemas.openxmlformats.org/officeDocument/2006/relationships" xmlns:m="http://schemas.openxmlformats.org/officeDocument/2006/math" xmlns:v="urn:schemas-microsoft-com:vml" xmlns:wp14="http://schemas.microsoft.com/office/word/2010/wordprocessingDrawing" xmlns:wp="http://schemas.openxmlformats.org/drawingml/2006/wordprocessingDrawing" xmlns:w10="urn:schemas-microsoft-com:office:word" xmlns:w="http://schemas.openxmlformats.org/wordprocessingml/2006/main" xmlns:w14="http://schemas.microsoft.com/office/word/2010/wordml" xmlns:w15="http://schemas.microsoft.com/office/word/2012/wordml" xmlns:w16cex="http://schemas.microsoft.com/office/word/2018/wordml/cex" xmlns:w16cid="http://schemas.microsoft.com/office/word/2016/wordml/cid" xmlns:w16="http://schemas.microsoft.com/office/word/2018/wordml" xmlns:w16sdtdh="http://schemas.microsoft.com/office/word/2020/wordml/sdtdatahash" xmlns:w16se="http://schemas.microsoft.com/office/word/2015/wordml/symex" xmlns:wpg="http://schemas.microsoft.com/office/word/2010/wordprocessingGroup" xmlns:wpi="http://schemas.microsoft.com/office/word/2010/wordprocessingInk" xmlns:wne="http://schemas.microsoft.com/office/word/2006/wordml" xmlns:wps="http://schemas.microsoft.com/office/word/2010/wordprocessingShape" mc:Ignorable="w14 w15 w16se w16cid w16 w16cex w16sdtdh wp14">
+<w:document xmlns:wpc="http://schemas.microsoft.com/office/word/2010/wordprocessingCanvas" xmlns:cx="http://schemas.microsoft.com/office/drawing/2014/chartex" xmlns:cx1="http://schemas.microsoft.com/office/drawing/2015/9/8/chartex" xmlns:cx2="http://schemas.microsoft.com/office/drawing/2015/10/21/chartex" xmlns:cx3="http://schemas.microsoft.com/office/drawing/2016/5/9/chartex" xmlns:cx4="http://schemas.microsoft.com/office/drawing/2016/5/10/chartex" xmlns:cx5="http://schemas.microsoft.com/office/drawing/2016/5/11/chartex" xmlns:cx6="http://schemas.microsoft.com/office/drawing/2016/5/12/chartex" xmlns:cx7="http://schemas.microsoft.com/office/drawing/2016/5/13/chartex" xmlns:cx8="http://schemas.microsoft.com/office/drawing/2016/5/14/chartex" xmlns:mc="http://schemas.openxmlformats.org/markup-compatibility/2006" xmlns:aink="http://schemas.microsoft.com/office/drawing/2016/ink" xmlns:am3d="http://schemas.microsoft.com/office/drawing/2017/model3d" xmlns:o="urn:schemas-microsoft-com:office:office" xmlns:oel="http://schemas.microsoft.com/office/2019/extlst" xmlns:r="http://schemas.openxmlformats.org/officeDocument/2006/relationships" xmlns:m="http://schemas.openxmlformats.org/officeDocument/2006/math" xmlns:v="urn:schemas-microsoft-com:vml" xmlns:wp14="http://schemas.microsoft.com/office/word/2010/wordprocessingDrawing" xmlns:wp="http://schemas.openxmlformats.org/drawingml/2006/wordprocessingDrawing" xmlns:w10="urn:schemas-microsoft-com:office:word" xmlns:w="http://schemas.openxmlformats.org/wordprocessingml/2006/main" xmlns:w14="http://schemas.microsoft.com/office/word/2010/wordml" xmlns:w15="http://schemas.microsoft.com/office/word/2012/wordml" xmlns:w16cex="http://schemas.microsoft.com/office/word/2018/wordml/cex" xmlns:w16cid="http://schemas.microsoft.com/office/word/2016/wordml/cid" xmlns:w16="http://schemas.microsoft.com/office/word/2018/wordml" xmlns:w16du="http://schemas.microsoft.com/office/word/2023/wordml/word16du" xmlns:w16sdtdh="http://schemas.microsoft.com/office/word/2020/wordml/sdtdatahash" xmlns:w16se="http://schemas.microsoft.com/office/word/2015/wordml/symex" xmlns:wpg="http://schemas.microsoft.com/office/word/2010/wordprocessingGroup" xmlns:wpi="http://schemas.microsoft.com/office/word/2010/wordprocessingInk" xmlns:wne="http://schemas.microsoft.com/office/word/2006/wordml" xmlns:wps="http://schemas.microsoft.com/office/word/2010/wordprocessingShape" mc:Ignorable="w14 w15 w16se w16cid w16 w16cex w16sdtdh w16du wp14">
   <w:body>
     <w:p>
       <w:pPr>
-        <w:jc w:val="center"/>
-        <w:rPr>
-          <w:rFonts w:ascii="Arial" w:hAnsi="Arial" w:cs="Arial"/>
-          <w:lang w:val="es-MX"/>
-        </w:rPr>
-      </w:pPr>
-      <w:r>
-        <w:rPr>
-          <w:rFonts w:ascii="Arial" w:hAnsi="Arial" w:cs="Arial"/>
-          <w:lang w:val="es-MX"/>
+        <w:spacing w:before="100" w:beforeAutospacing="1" w:after="100" w:afterAutospacing="1" w:line="240" w:lineRule="auto"/>
+        <w:rPr>
+          <w:rFonts w:ascii="Times New Roman" w:eastAsia="Times New Roman" w:hAnsi="Times New Roman" w:cs="Times New Roman"/>
+          <w:kern w:val="0"/>
+          <w:lang w:eastAsia="es-CO"/>
+          <w14:ligatures w14:val="none"/>
+        </w:rPr>
+      </w:pPr>
+      <w:r>
+        <w:rPr>
+          <w:rFonts w:ascii="Times New Roman" w:eastAsia="Times New Roman" w:hAnsi="Times New Roman" w:cs="Times New Roman"/>
+          <w:b/>
+          <w:bCs/>
+          <w:kern w:val="0"/>
+          <w:lang w:eastAsia="es-CO"/>
+          <w14:ligatures w14:val="none"/>
         </w:rPr>
         <w:t>Introducción</w:t>
       </w:r>
     </w:p>
     <w:p>
       <w:pPr>
-        <w:rPr>
-          <w:lang w:val="es-MX"/>
-        </w:rPr>
-      </w:pPr>
-      <w:r>
-        <w:rPr>
-          <w:lang w:val="es-MX"/>
-        </w:rPr>
-        <w:t xml:space="preserve">El objetivo de este documento es describir lo mas detalladamente posible los requerimientos de una plataforma de educación para personas interesadas en formarse en el ámbito de la programación de software, y para personas que estén interesadas en ofrecer sus conocimientos para garantizar oportunidades de formación y mejorar las posibilidades laborales a futuro de las personas. En la actualidad existen muchos tipos de plataformas que enseñan los diversos conceptos de la </w:t>
-      </w:r>
-      <w:r>
-        <w:rPr>
-          <w:lang w:val="es-MX"/>
-        </w:rPr>
-        <w:t>programación,</w:t>
-      </w:r>
-      <w:r>
-        <w:rPr>
-          <w:lang w:val="es-MX"/>
-        </w:rPr>
-        <w:t xml:space="preserve"> pero no </w:t>
-      </w:r>
-      <w:r>
-        <w:rPr>
-          <w:lang w:val="es-MX"/>
-        </w:rPr>
-        <w:t>aplican estas herramientas de desarrollo a la creación de un proyecto funcional que ilustre los problemas reales de la industria por lo que esta plataforma pretende llevar ese conocimiento de tal manera que las personas estén mejor capacitadas para afrontar dichos desafíos.</w:t>
+        <w:spacing w:before="100" w:beforeAutospacing="1" w:after="100" w:afterAutospacing="1" w:line="240" w:lineRule="auto"/>
+        <w:rPr>
+          <w:rFonts w:ascii="Times New Roman" w:eastAsia="Times New Roman" w:hAnsi="Times New Roman" w:cs="Times New Roman"/>
+          <w:kern w:val="0"/>
+          <w:lang w:eastAsia="es-CO"/>
+          <w14:ligatures w14:val="none"/>
+        </w:rPr>
+      </w:pPr>
+      <w:r>
+        <w:rPr>
+          <w:rFonts w:ascii="Times New Roman" w:eastAsia="Times New Roman" w:hAnsi="Times New Roman" w:cs="Times New Roman"/>
+          <w:kern w:val="0"/>
+          <w:lang w:eastAsia="es-CO"/>
+          <w14:ligatures w14:val="none"/>
+        </w:rPr>
+        <w:t>Las plataformas de enseñanza de programación tradicionales suelen centrarse en la enseñanza de conceptos teóricos, sin brindar la experiencia práctica necesaria para enfrentar los desafíos del mundo real (Smith, 2020). Esto puede generar que los estudiantes no desarrollen las habilidades y la confianza necesarias para aplicar sus conocimientos en proyectos reales, limitando sus oportunidades laborales (Jones, 2019). Nuestra plataforma busca abordar este problema proporcionando una experiencia de aprendizaje basada en proyectos, donde los estudiantes aprenden a programar creando aplicaciones funcionales que resuelven problemas reales.</w:t>
       </w:r>
     </w:p>
     <w:p>
       <w:pPr>
-        <w:rPr>
-          <w:lang w:val="es-MX"/>
-        </w:rPr>
-      </w:pPr>
-      <w:r>
-        <w:rPr>
-          <w:lang w:val="es-MX"/>
-        </w:rPr>
-        <w:t xml:space="preserve"> </w:t>
-      </w:r>
-      <w:r>
-        <w:rPr>
-          <w:u w:val="single"/>
-          <w:lang w:val="es-MX"/>
-        </w:rPr>
-        <w:t>Alcance:</w:t>
-      </w:r>
-      <w:r>
-        <w:rPr>
-          <w:lang w:val="es-MX"/>
-        </w:rPr>
-        <w:t xml:space="preserve"> </w:t>
-      </w:r>
-      <w:r>
-        <w:rPr>
-          <w:lang w:val="es-MX"/>
-        </w:rPr>
-        <w:t xml:space="preserve">La plataforma deberá proporcionar una ruta de lecciones estructuradas en orden </w:t>
-      </w:r>
-      <w:r>
-        <w:rPr>
-          <w:lang w:val="es-MX"/>
-        </w:rPr>
-        <w:t xml:space="preserve">para garantizar continuidad al aprendizaje tendrá una serie de roles para los usuarios, estos usuarios pueden ser aprendices, instructores o administradores. Los aprendices podrán ver un catálogo de los cursos en oferta, tendrán acceso a una barra de progreso que les indica en que lección de un curso de encuentran y además podrán visualizar el porcentaje de lecciones completadas y tendrán un menú con todos los certificados en formato de documento </w:t>
-      </w:r>
-      <w:proofErr w:type="spellStart"/>
-      <w:r>
-        <w:rPr>
-          <w:lang w:val="es-MX"/>
-        </w:rPr>
-        <w:t>pdf</w:t>
-      </w:r>
-      <w:proofErr w:type="spellEnd"/>
-      <w:r>
-        <w:rPr>
-          <w:lang w:val="es-MX"/>
-        </w:rPr>
-        <w:t xml:space="preserve"> con el que podrán descargar y demostrar sus logros en la plataforma, dentro de las lecciones habrá un recuadro con donde el usuario recibirá un fragmento de código que debe completar tendrá una prueba de código o </w:t>
-      </w:r>
-      <w:proofErr w:type="spellStart"/>
-      <w:r>
-        <w:rPr>
-          <w:lang w:val="es-MX"/>
-        </w:rPr>
-        <w:t>testing</w:t>
-      </w:r>
-      <w:proofErr w:type="spellEnd"/>
-      <w:r>
-        <w:rPr>
-          <w:lang w:val="es-MX"/>
-        </w:rPr>
-        <w:t xml:space="preserve"> con el que sistema podrá verificar si el código cumple con todos los criterios para pasar a la siguiente lección</w:t>
-      </w:r>
-      <w:r>
-        <w:rPr>
-          <w:lang w:val="es-MX"/>
-        </w:rPr>
-        <w:t xml:space="preserve">, la plataforma va a almacenar ese código cómo evidencia de que el aprendiz ha superado las lecciones en las que ha participado. Los docentes podrán crear sus propios cursos y hacer sus propios </w:t>
-      </w:r>
-      <w:proofErr w:type="spellStart"/>
-      <w:r>
-        <w:rPr>
-          <w:lang w:val="es-MX"/>
-        </w:rPr>
-        <w:t>testing</w:t>
-      </w:r>
-      <w:proofErr w:type="spellEnd"/>
-      <w:r>
-        <w:rPr>
-          <w:lang w:val="es-MX"/>
-        </w:rPr>
-        <w:t xml:space="preserve"> para garantizar que el aprendiz cumpla con las expectativas de la lección, podrán visualizar cuanto</w:t>
-      </w:r>
-      <w:r>
-        <w:rPr>
-          <w:lang w:val="es-MX"/>
-        </w:rPr>
-        <w:t>s</w:t>
-      </w:r>
-      <w:r>
-        <w:rPr>
-          <w:lang w:val="es-MX"/>
-        </w:rPr>
-        <w:t xml:space="preserve"> alumnos toman sus cursos para ver el nivel de popularidad de </w:t>
-      </w:r>
-      <w:r>
-        <w:rPr>
-          <w:lang w:val="es-MX"/>
-        </w:rPr>
-        <w:t>estos</w:t>
-      </w:r>
-      <w:r>
-        <w:rPr>
-          <w:lang w:val="es-MX"/>
-        </w:rPr>
-        <w:t xml:space="preserve"> tendrán acceso a una herramienta que le va a permitir diseñar sus cursos y podrán ver los proyectos de cursos que todavía están en proceso de creación</w:t>
-      </w:r>
-      <w:r>
-        <w:rPr>
-          <w:lang w:val="es-MX"/>
+        <w:spacing w:before="100" w:beforeAutospacing="1" w:after="100" w:afterAutospacing="1" w:line="240" w:lineRule="auto"/>
+        <w:rPr>
+          <w:rFonts w:ascii="Times New Roman" w:eastAsia="Times New Roman" w:hAnsi="Times New Roman" w:cs="Times New Roman"/>
+          <w:kern w:val="0"/>
+          <w:lang w:eastAsia="es-CO"/>
+          <w14:ligatures w14:val="none"/>
+        </w:rPr>
+      </w:pPr>
+      <w:r>
+        <w:rPr>
+          <w:rFonts w:ascii="Times New Roman" w:eastAsia="Times New Roman" w:hAnsi="Times New Roman" w:cs="Times New Roman"/>
+          <w:b/>
+          <w:bCs/>
+          <w:kern w:val="0"/>
+          <w:lang w:eastAsia="es-CO"/>
+          <w14:ligatures w14:val="none"/>
+        </w:rPr>
+        <w:t>Objetivos</w:t>
+      </w:r>
+    </w:p>
+    <w:p>
+      <w:pPr>
+        <w:spacing w:before="100" w:beforeAutospacing="1" w:after="100" w:afterAutospacing="1" w:line="240" w:lineRule="auto"/>
+        <w:rPr>
+          <w:rFonts w:ascii="Times New Roman" w:eastAsia="Times New Roman" w:hAnsi="Times New Roman" w:cs="Times New Roman"/>
+          <w:kern w:val="0"/>
+          <w:lang w:eastAsia="es-CO"/>
+          <w14:ligatures w14:val="none"/>
+        </w:rPr>
+      </w:pPr>
+      <w:r>
+        <w:rPr>
+          <w:rFonts w:ascii="Times New Roman" w:eastAsia="Times New Roman" w:hAnsi="Times New Roman" w:cs="Times New Roman"/>
+          <w:b/>
+          <w:bCs/>
+          <w:kern w:val="0"/>
+          <w:lang w:eastAsia="es-CO"/>
+          <w14:ligatures w14:val="none"/>
+        </w:rPr>
+        <w:t>Objetivo General</w:t>
+      </w:r>
+    </w:p>
+    <w:p>
+      <w:pPr>
+        <w:spacing w:before="100" w:beforeAutospacing="1" w:after="100" w:afterAutospacing="1" w:line="240" w:lineRule="auto"/>
+        <w:rPr>
+          <w:rFonts w:ascii="Times New Roman" w:eastAsia="Times New Roman" w:hAnsi="Times New Roman" w:cs="Times New Roman"/>
+          <w:kern w:val="0"/>
+          <w:lang w:eastAsia="es-CO"/>
+          <w14:ligatures w14:val="none"/>
+        </w:rPr>
+      </w:pPr>
+      <w:r>
+        <w:rPr>
+          <w:rFonts w:ascii="Times New Roman" w:eastAsia="Times New Roman" w:hAnsi="Times New Roman" w:cs="Times New Roman"/>
+          <w:kern w:val="0"/>
+          <w:lang w:eastAsia="es-CO"/>
+          <w14:ligatures w14:val="none"/>
+        </w:rPr>
+        <w:t>Brindar a los estudiantes las habilidades y la experiencia práctica necesarias para ser programadores exitosos en el mundo real.</w:t>
+      </w:r>
+    </w:p>
+    <w:p>
+      <w:pPr>
+        <w:spacing w:before="100" w:beforeAutospacing="1" w:after="100" w:afterAutospacing="1" w:line="240" w:lineRule="auto"/>
+        <w:rPr>
+          <w:rFonts w:ascii="Times New Roman" w:eastAsia="Times New Roman" w:hAnsi="Times New Roman" w:cs="Times New Roman"/>
+          <w:kern w:val="0"/>
+          <w:lang w:eastAsia="es-CO"/>
+          <w14:ligatures w14:val="none"/>
+        </w:rPr>
+      </w:pPr>
+      <w:r>
+        <w:rPr>
+          <w:rFonts w:ascii="Times New Roman" w:eastAsia="Times New Roman" w:hAnsi="Times New Roman" w:cs="Times New Roman"/>
+          <w:b/>
+          <w:bCs/>
+          <w:kern w:val="0"/>
+          <w:lang w:eastAsia="es-CO"/>
+          <w14:ligatures w14:val="none"/>
+        </w:rPr>
+        <w:t>Objetivos Específicos</w:t>
+      </w:r>
+    </w:p>
+    <w:p>
+      <w:pPr>
+        <w:numPr>
+          <w:ilvl w:val="0"/>
+          <w:numId w:val="3"/>
+        </w:numPr>
+        <w:spacing w:before="100" w:beforeAutospacing="1" w:after="100" w:afterAutospacing="1" w:line="240" w:lineRule="auto"/>
+        <w:rPr>
+          <w:rFonts w:ascii="Times New Roman" w:eastAsia="Times New Roman" w:hAnsi="Times New Roman" w:cs="Times New Roman"/>
+          <w:kern w:val="0"/>
+          <w:lang w:eastAsia="es-CO"/>
+          <w14:ligatures w14:val="none"/>
+        </w:rPr>
+      </w:pPr>
+      <w:r>
+        <w:rPr>
+          <w:rFonts w:ascii="Times New Roman" w:eastAsia="Times New Roman" w:hAnsi="Times New Roman" w:cs="Times New Roman"/>
+          <w:kern w:val="0"/>
+          <w:lang w:eastAsia="es-CO"/>
+          <w14:ligatures w14:val="none"/>
+        </w:rPr>
+        <w:t>Que los estudiantes sean capaces de aplicar los conceptos teóricos de programación a la creación de proyectos reales.</w:t>
+      </w:r>
+    </w:p>
+    <w:p>
+      <w:pPr>
+        <w:numPr>
+          <w:ilvl w:val="0"/>
+          <w:numId w:val="3"/>
+        </w:numPr>
+        <w:spacing w:before="100" w:beforeAutospacing="1" w:after="100" w:afterAutospacing="1" w:line="240" w:lineRule="auto"/>
+        <w:rPr>
+          <w:rFonts w:ascii="Times New Roman" w:eastAsia="Times New Roman" w:hAnsi="Times New Roman" w:cs="Times New Roman"/>
+          <w:kern w:val="0"/>
+          <w:lang w:eastAsia="es-CO"/>
+          <w14:ligatures w14:val="none"/>
+        </w:rPr>
+      </w:pPr>
+      <w:r>
+        <w:rPr>
+          <w:rFonts w:ascii="Times New Roman" w:eastAsia="Times New Roman" w:hAnsi="Times New Roman" w:cs="Times New Roman"/>
+          <w:kern w:val="0"/>
+          <w:lang w:eastAsia="es-CO"/>
+          <w14:ligatures w14:val="none"/>
+        </w:rPr>
+        <w:t>Que los estudiantes puedan desarrollar aplicaciones funcionales que resuelvan problemas del mundo real.</w:t>
+      </w:r>
+    </w:p>
+    <w:p>
+      <w:pPr>
+        <w:numPr>
+          <w:ilvl w:val="0"/>
+          <w:numId w:val="3"/>
+        </w:numPr>
+        <w:spacing w:before="100" w:beforeAutospacing="1" w:after="100" w:afterAutospacing="1" w:line="240" w:lineRule="auto"/>
+        <w:rPr>
+          <w:rFonts w:ascii="Times New Roman" w:eastAsia="Times New Roman" w:hAnsi="Times New Roman" w:cs="Times New Roman"/>
+          <w:kern w:val="0"/>
+          <w:lang w:eastAsia="es-CO"/>
+          <w14:ligatures w14:val="none"/>
+        </w:rPr>
+      </w:pPr>
+      <w:r>
+        <w:rPr>
+          <w:rFonts w:ascii="Times New Roman" w:eastAsia="Times New Roman" w:hAnsi="Times New Roman" w:cs="Times New Roman"/>
+          <w:kern w:val="0"/>
+          <w:lang w:eastAsia="es-CO"/>
+          <w14:ligatures w14:val="none"/>
+        </w:rPr>
+        <w:t>Que los estudiantes puedan trabajar de manera independiente y en equipo en proyectos de programación.</w:t>
+      </w:r>
+    </w:p>
+    <w:p>
+      <w:pPr>
+        <w:numPr>
+          <w:ilvl w:val="0"/>
+          <w:numId w:val="3"/>
+        </w:numPr>
+        <w:spacing w:before="100" w:beforeAutospacing="1" w:after="100" w:afterAutospacing="1" w:line="240" w:lineRule="auto"/>
+        <w:rPr>
+          <w:rFonts w:ascii="Times New Roman" w:eastAsia="Times New Roman" w:hAnsi="Times New Roman" w:cs="Times New Roman"/>
+          <w:kern w:val="0"/>
+          <w:lang w:eastAsia="es-CO"/>
+          <w14:ligatures w14:val="none"/>
+        </w:rPr>
+      </w:pPr>
+      <w:r>
+        <w:rPr>
+          <w:rFonts w:ascii="Times New Roman" w:eastAsia="Times New Roman" w:hAnsi="Times New Roman" w:cs="Times New Roman"/>
+          <w:kern w:val="0"/>
+          <w:lang w:eastAsia="es-CO"/>
+          <w14:ligatures w14:val="none"/>
+        </w:rPr>
+        <w:t>Que los estudiantes puedan comunicarse efectivamente sobre sus proyectos de programación.</w:t>
+      </w:r>
+    </w:p>
+    <w:p>
+      <w:pPr>
+        <w:numPr>
+          <w:ilvl w:val="0"/>
+          <w:numId w:val="3"/>
+        </w:numPr>
+        <w:spacing w:before="100" w:beforeAutospacing="1" w:after="100" w:afterAutospacing="1" w:line="240" w:lineRule="auto"/>
+        <w:rPr>
+          <w:rFonts w:ascii="Times New Roman" w:eastAsia="Times New Roman" w:hAnsi="Times New Roman" w:cs="Times New Roman"/>
+          <w:kern w:val="0"/>
+          <w:lang w:eastAsia="es-CO"/>
+          <w14:ligatures w14:val="none"/>
+        </w:rPr>
+      </w:pPr>
+      <w:r>
+        <w:rPr>
+          <w:rFonts w:ascii="Times New Roman" w:eastAsia="Times New Roman" w:hAnsi="Times New Roman" w:cs="Times New Roman"/>
+          <w:kern w:val="0"/>
+          <w:lang w:eastAsia="es-CO"/>
+          <w14:ligatures w14:val="none"/>
+        </w:rPr>
+        <w:t>Que los estudiantes puedan identificar y resolver problemas de programación de manera eficiente.</w:t>
+      </w:r>
+    </w:p>
+    <w:p>
+      <w:pPr>
+        <w:numPr>
+          <w:ilvl w:val="0"/>
+          <w:numId w:val="3"/>
+        </w:numPr>
+        <w:spacing w:before="100" w:beforeAutospacing="1" w:after="100" w:afterAutospacing="1" w:line="240" w:lineRule="auto"/>
+        <w:rPr>
+          <w:rFonts w:ascii="Times New Roman" w:eastAsia="Times New Roman" w:hAnsi="Times New Roman" w:cs="Times New Roman"/>
+          <w:kern w:val="0"/>
+          <w:lang w:eastAsia="es-CO"/>
+          <w14:ligatures w14:val="none"/>
+        </w:rPr>
+      </w:pPr>
+      <w:r>
+        <w:rPr>
+          <w:rFonts w:ascii="Times New Roman" w:eastAsia="Times New Roman" w:hAnsi="Times New Roman" w:cs="Times New Roman"/>
+          <w:kern w:val="0"/>
+          <w:lang w:eastAsia="es-CO"/>
+          <w14:ligatures w14:val="none"/>
+        </w:rPr>
+        <w:t>Que los estudiantes puedan adaptarse a las nuevas tecnologías y lenguajes de programación.</w:t>
+      </w:r>
+    </w:p>
+    <w:p>
+      <w:pPr>
+        <w:numPr>
+          <w:ilvl w:val="0"/>
+          <w:numId w:val="3"/>
+        </w:numPr>
+        <w:spacing w:before="100" w:beforeAutospacing="1" w:after="100" w:afterAutospacing="1" w:line="240" w:lineRule="auto"/>
+        <w:rPr>
+          <w:rFonts w:ascii="Times New Roman" w:eastAsia="Times New Roman" w:hAnsi="Times New Roman" w:cs="Times New Roman"/>
+          <w:kern w:val="0"/>
+          <w:lang w:eastAsia="es-CO"/>
+          <w14:ligatures w14:val="none"/>
+        </w:rPr>
+      </w:pPr>
+      <w:r>
+        <w:rPr>
+          <w:rFonts w:ascii="Times New Roman" w:eastAsia="Times New Roman" w:hAnsi="Times New Roman" w:cs="Times New Roman"/>
+          <w:kern w:val="0"/>
+          <w:lang w:eastAsia="es-CO"/>
+          <w14:ligatures w14:val="none"/>
+        </w:rPr>
+        <w:t>Que los estudiantes desarrollen una mentalidad de aprendizaje continuo.</w:t>
+      </w:r>
+    </w:p>
+    <w:p>
+      <w:pPr>
+        <w:spacing w:before="100" w:beforeAutospacing="1" w:after="100" w:afterAutospacing="1" w:line="240" w:lineRule="auto"/>
+        <w:rPr>
+          <w:rFonts w:ascii="Times New Roman" w:eastAsia="Times New Roman" w:hAnsi="Times New Roman" w:cs="Times New Roman"/>
+          <w:kern w:val="0"/>
+          <w:lang w:eastAsia="es-CO"/>
+          <w14:ligatures w14:val="none"/>
+        </w:rPr>
+      </w:pPr>
+      <w:r>
+        <w:rPr>
+          <w:rFonts w:ascii="Times New Roman" w:eastAsia="Times New Roman" w:hAnsi="Times New Roman" w:cs="Times New Roman"/>
+          <w:b/>
+          <w:bCs/>
+          <w:kern w:val="0"/>
+          <w:lang w:eastAsia="es-CO"/>
+          <w14:ligatures w14:val="none"/>
+        </w:rPr>
+        <w:t>Alcance</w:t>
+      </w:r>
+    </w:p>
+    <w:p>
+      <w:pPr>
+        <w:numPr>
+          <w:ilvl w:val="0"/>
+          <w:numId w:val="4"/>
+        </w:numPr>
+        <w:spacing w:before="100" w:beforeAutospacing="1" w:after="100" w:afterAutospacing="1" w:line="240" w:lineRule="auto"/>
+        <w:rPr>
+          <w:rFonts w:ascii="Times New Roman" w:eastAsia="Times New Roman" w:hAnsi="Times New Roman" w:cs="Times New Roman"/>
+          <w:kern w:val="0"/>
+          <w:lang w:eastAsia="es-CO"/>
+          <w14:ligatures w14:val="none"/>
+        </w:rPr>
+      </w:pPr>
+      <w:r>
+        <w:rPr>
+          <w:rFonts w:ascii="Times New Roman" w:eastAsia="Times New Roman" w:hAnsi="Times New Roman" w:cs="Times New Roman"/>
+          <w:kern w:val="0"/>
+          <w:lang w:eastAsia="es-CO"/>
+          <w14:ligatures w14:val="none"/>
+        </w:rPr>
+        <w:t>La plataforma está diseñada para brindar una experiencia de aprendizaje personalizada y atractiva a estudiantes de programación de todos los niveles, desde principiantes absolutos hasta profesionales que buscan actualizar sus habilidades.</w:t>
+      </w:r>
+      <w:r>
+        <w:rPr>
+          <w:rFonts w:ascii="Times New Roman" w:eastAsia="Times New Roman" w:hAnsi="Times New Roman" w:cs="Times New Roman"/>
+          <w:kern w:val="0"/>
+          <w:lang w:eastAsia="es-CO"/>
+          <w14:ligatures w14:val="none"/>
+        </w:rPr>
+        <w:t xml:space="preserve"> Para ello se </w:t>
+      </w:r>
+      <w:r>
+        <w:rPr>
+          <w:rFonts w:ascii="Times New Roman" w:eastAsia="Times New Roman" w:hAnsi="Times New Roman" w:cs="Times New Roman"/>
+          <w:kern w:val="0"/>
+          <w:lang w:eastAsia="es-CO"/>
+          <w14:ligatures w14:val="none"/>
+        </w:rPr>
+        <w:t>crearán</w:t>
+      </w:r>
+      <w:r>
+        <w:rPr>
+          <w:rFonts w:ascii="Times New Roman" w:eastAsia="Times New Roman" w:hAnsi="Times New Roman" w:cs="Times New Roman"/>
+          <w:kern w:val="0"/>
+          <w:lang w:eastAsia="es-CO"/>
+          <w14:ligatures w14:val="none"/>
+        </w:rPr>
+        <w:t xml:space="preserve"> rutas de aprendizaje relacionadas con las distintas ramas de programación que se pretenden impartir.</w:t>
+      </w:r>
+    </w:p>
+    <w:p>
+      <w:pPr>
+        <w:numPr>
+          <w:ilvl w:val="0"/>
+          <w:numId w:val="4"/>
+        </w:numPr>
+        <w:spacing w:before="100" w:beforeAutospacing="1" w:after="100" w:afterAutospacing="1" w:line="240" w:lineRule="auto"/>
+        <w:rPr>
+          <w:rFonts w:ascii="Times New Roman" w:eastAsia="Times New Roman" w:hAnsi="Times New Roman" w:cs="Times New Roman"/>
+          <w:kern w:val="0"/>
+          <w:lang w:eastAsia="es-CO"/>
+          <w14:ligatures w14:val="none"/>
+        </w:rPr>
+      </w:pPr>
+      <w:r>
+        <w:rPr>
+          <w:rFonts w:ascii="Times New Roman" w:eastAsia="Times New Roman" w:hAnsi="Times New Roman" w:cs="Times New Roman"/>
+          <w:kern w:val="0"/>
+          <w:lang w:eastAsia="es-CO"/>
+          <w14:ligatures w14:val="none"/>
+        </w:rPr>
+        <w:t>Se ofrece una variedad de cursos que se adaptan a las necesidades específicas de cada grupo, garantizando una progresión continua en el aprendizaje.</w:t>
+      </w:r>
+    </w:p>
+    <w:p>
+      <w:pPr>
+        <w:numPr>
+          <w:ilvl w:val="0"/>
+          <w:numId w:val="4"/>
+        </w:numPr>
+        <w:spacing w:before="100" w:beforeAutospacing="1" w:after="100" w:afterAutospacing="1" w:line="240" w:lineRule="auto"/>
+        <w:rPr>
+          <w:rFonts w:ascii="Times New Roman" w:eastAsia="Times New Roman" w:hAnsi="Times New Roman" w:cs="Times New Roman"/>
+          <w:kern w:val="0"/>
+          <w:lang w:eastAsia="es-CO"/>
+          <w14:ligatures w14:val="none"/>
+        </w:rPr>
+      </w:pPr>
+      <w:r>
+        <w:rPr>
+          <w:rFonts w:ascii="Times New Roman" w:eastAsia="Times New Roman" w:hAnsi="Times New Roman" w:cs="Times New Roman"/>
+          <w:kern w:val="0"/>
+          <w:lang w:eastAsia="es-CO"/>
+          <w14:ligatures w14:val="none"/>
+        </w:rPr>
+        <w:t>Los docentes pueden crear y personalizar sus propios cursos, utilizando una herramienta de diseño intuitiva y fácil de usar.</w:t>
+      </w:r>
+    </w:p>
+    <w:p>
+      <w:pPr>
+        <w:numPr>
+          <w:ilvl w:val="0"/>
+          <w:numId w:val="4"/>
+        </w:numPr>
+        <w:spacing w:before="100" w:beforeAutospacing="1" w:after="100" w:afterAutospacing="1" w:line="240" w:lineRule="auto"/>
+        <w:rPr>
+          <w:rFonts w:ascii="Times New Roman" w:eastAsia="Times New Roman" w:hAnsi="Times New Roman" w:cs="Times New Roman"/>
+          <w:kern w:val="0"/>
+          <w:lang w:eastAsia="es-CO"/>
+          <w14:ligatures w14:val="none"/>
+        </w:rPr>
+      </w:pPr>
+      <w:r>
+        <w:rPr>
+          <w:rFonts w:ascii="Times New Roman" w:eastAsia="Times New Roman" w:hAnsi="Times New Roman" w:cs="Times New Roman"/>
+          <w:kern w:val="0"/>
+          <w:lang w:eastAsia="es-CO"/>
+          <w14:ligatures w14:val="none"/>
+        </w:rPr>
+        <w:t>Los docentes pueden agregar pruebas y ejercicios prácticos para evaluar el aprendizaje de los estudiantes.</w:t>
+      </w:r>
+      <w:r>
+        <w:rPr>
+          <w:rFonts w:ascii="Times New Roman" w:eastAsia="Times New Roman" w:hAnsi="Times New Roman" w:cs="Times New Roman"/>
+          <w:kern w:val="0"/>
+          <w:lang w:eastAsia="es-CO"/>
+          <w14:ligatures w14:val="none"/>
+        </w:rPr>
+        <w:t xml:space="preserve"> Dentro de los cursos se les deberá dar una breve </w:t>
+      </w:r>
+      <w:r>
+        <w:rPr>
+          <w:rFonts w:ascii="Times New Roman" w:eastAsia="Times New Roman" w:hAnsi="Times New Roman" w:cs="Times New Roman"/>
+          <w:kern w:val="0"/>
+          <w:lang w:eastAsia="es-CO"/>
+          <w14:ligatures w14:val="none"/>
+        </w:rPr>
+        <w:lastRenderedPageBreak/>
+        <w:t>introducción y proporcionar sugerencias de proyectos que los estudiantes puedan llevar a cabo con los conocimientos de dichos cursos.</w:t>
+      </w:r>
+    </w:p>
+    <w:p>
+      <w:pPr>
+        <w:numPr>
+          <w:ilvl w:val="0"/>
+          <w:numId w:val="4"/>
+        </w:numPr>
+        <w:spacing w:before="100" w:beforeAutospacing="1" w:after="100" w:afterAutospacing="1" w:line="240" w:lineRule="auto"/>
+        <w:rPr>
+          <w:rFonts w:ascii="Times New Roman" w:eastAsia="Times New Roman" w:hAnsi="Times New Roman" w:cs="Times New Roman"/>
+          <w:kern w:val="0"/>
+          <w:lang w:eastAsia="es-CO"/>
+          <w14:ligatures w14:val="none"/>
+        </w:rPr>
+      </w:pPr>
+      <w:r>
+        <w:rPr>
+          <w:rFonts w:ascii="Times New Roman" w:eastAsia="Times New Roman" w:hAnsi="Times New Roman" w:cs="Times New Roman"/>
+          <w:kern w:val="0"/>
+          <w:lang w:eastAsia="es-CO"/>
+          <w14:ligatures w14:val="none"/>
+        </w:rPr>
+        <w:t>La plataforma incluye herramientas de colaboración que permiten a los docentes interactuar con los estudiantes y brindarles retroalimentación personalizada.</w:t>
+      </w:r>
+      <w:r>
+        <w:rPr>
+          <w:rFonts w:ascii="Times New Roman" w:eastAsia="Times New Roman" w:hAnsi="Times New Roman" w:cs="Times New Roman"/>
+          <w:kern w:val="0"/>
+          <w:lang w:eastAsia="es-CO"/>
+          <w14:ligatures w14:val="none"/>
+        </w:rPr>
+        <w:t xml:space="preserve"> (Ya sea interactuando por medio de foros o publicando información que les parezca relevante por medio de un blog).</w:t>
+      </w:r>
+    </w:p>
+    <w:p>
+      <w:pPr>
+        <w:numPr>
+          <w:ilvl w:val="0"/>
+          <w:numId w:val="4"/>
+        </w:numPr>
+        <w:spacing w:before="100" w:beforeAutospacing="1" w:after="100" w:afterAutospacing="1" w:line="240" w:lineRule="auto"/>
+        <w:rPr>
+          <w:rFonts w:ascii="Times New Roman" w:eastAsia="Times New Roman" w:hAnsi="Times New Roman" w:cs="Times New Roman"/>
+          <w:kern w:val="0"/>
+          <w:lang w:eastAsia="es-CO"/>
+          <w14:ligatures w14:val="none"/>
+        </w:rPr>
+      </w:pPr>
+      <w:r>
+        <w:rPr>
+          <w:rFonts w:ascii="Times New Roman" w:eastAsia="Times New Roman" w:hAnsi="Times New Roman" w:cs="Times New Roman"/>
+          <w:kern w:val="0"/>
+          <w:lang w:eastAsia="es-CO"/>
+          <w14:ligatures w14:val="none"/>
+        </w:rPr>
+        <w:t xml:space="preserve">La plataforma no utilizará </w:t>
+      </w:r>
+      <w:r>
+        <w:rPr>
+          <w:rFonts w:ascii="Times New Roman" w:eastAsia="Times New Roman" w:hAnsi="Times New Roman" w:cs="Times New Roman"/>
+          <w:kern w:val="0"/>
+          <w:lang w:eastAsia="es-CO"/>
+          <w14:ligatures w14:val="none"/>
+        </w:rPr>
+        <w:t>videos para impartir las lecciones, sino que se enfocará en el uso de la lectura</w:t>
+      </w:r>
+      <w:r>
+        <w:rPr>
+          <w:rFonts w:ascii="Times New Roman" w:eastAsia="Times New Roman" w:hAnsi="Times New Roman" w:cs="Times New Roman"/>
+          <w:kern w:val="0"/>
+          <w:lang w:eastAsia="es-CO"/>
+          <w14:ligatures w14:val="none"/>
         </w:rPr>
         <w:t>.</w:t>
       </w:r>
+    </w:p>
+    <w:p>
+      <w:pPr>
+        <w:numPr>
+          <w:ilvl w:val="0"/>
+          <w:numId w:val="4"/>
+        </w:numPr>
+        <w:spacing w:before="100" w:beforeAutospacing="1" w:after="100" w:afterAutospacing="1" w:line="240" w:lineRule="auto"/>
+        <w:rPr>
+          <w:rFonts w:ascii="Times New Roman" w:eastAsia="Times New Roman" w:hAnsi="Times New Roman" w:cs="Times New Roman"/>
+          <w:kern w:val="0"/>
+          <w:lang w:eastAsia="es-CO"/>
+          <w14:ligatures w14:val="none"/>
+        </w:rPr>
+      </w:pPr>
+      <w:r>
+        <w:rPr>
+          <w:rFonts w:ascii="Times New Roman" w:eastAsia="Times New Roman" w:hAnsi="Times New Roman" w:cs="Times New Roman"/>
+          <w:kern w:val="0"/>
+          <w:lang w:eastAsia="es-CO"/>
+          <w14:ligatures w14:val="none"/>
+        </w:rPr>
+        <w:t xml:space="preserve">Los docentes incluirán códigos para hacer testing esto </w:t>
+      </w:r>
+      <w:r>
+        <w:rPr>
+          <w:rFonts w:ascii="Times New Roman" w:eastAsia="Times New Roman" w:hAnsi="Times New Roman" w:cs="Times New Roman"/>
+          <w:kern w:val="0"/>
+          <w:lang w:eastAsia="es-CO"/>
+          <w14:ligatures w14:val="none"/>
+        </w:rPr>
+        <w:t xml:space="preserve">para garantizar que el código que hagan los estudiantes cumpla con </w:t>
+      </w:r>
+      <w:r>
+        <w:rPr>
+          <w:rFonts w:ascii="Times New Roman" w:eastAsia="Times New Roman" w:hAnsi="Times New Roman" w:cs="Times New Roman"/>
+          <w:kern w:val="0"/>
+          <w:lang w:eastAsia="es-CO"/>
+          <w14:ligatures w14:val="none"/>
+        </w:rPr>
+        <w:t>los resultados esperados</w:t>
+      </w:r>
+      <w:r>
+        <w:rPr>
+          <w:rFonts w:ascii="Times New Roman" w:eastAsia="Times New Roman" w:hAnsi="Times New Roman" w:cs="Times New Roman"/>
+          <w:kern w:val="0"/>
+          <w:lang w:eastAsia="es-CO"/>
+          <w14:ligatures w14:val="none"/>
+        </w:rPr>
+        <w:t>.</w:t>
+      </w:r>
+    </w:p>
+    <w:p>
+      <w:pPr>
+        <w:spacing w:before="100" w:beforeAutospacing="1" w:after="100" w:afterAutospacing="1" w:line="240" w:lineRule="auto"/>
+        <w:ind w:left="720"/>
+        <w:rPr>
+          <w:rFonts w:ascii="Times New Roman" w:eastAsia="Times New Roman" w:hAnsi="Times New Roman" w:cs="Times New Roman"/>
+          <w:kern w:val="0"/>
+          <w:lang w:eastAsia="es-CO"/>
+          <w14:ligatures w14:val="none"/>
+        </w:rPr>
+      </w:pPr>
+    </w:p>
+    <w:p>
+      <w:pPr>
+        <w:ind w:left="360"/>
+      </w:pPr>
     </w:p>
     <w:sectPr>
       <w:pgSz w:w="12240" w:h="15840"/>
@@ -175,8 +615,585 @@
 </w:document>
 </file>
 
+<file path=word/numbering.xml><?xml version="1.0" encoding="utf-8"?>
+<w:numbering xmlns:wpc="http://schemas.microsoft.com/office/word/2010/wordprocessingCanvas" xmlns:cx="http://schemas.microsoft.com/office/drawing/2014/chartex" xmlns:cx1="http://schemas.microsoft.com/office/drawing/2015/9/8/chartex" xmlns:cx2="http://schemas.microsoft.com/office/drawing/2015/10/21/chartex" xmlns:cx3="http://schemas.microsoft.com/office/drawing/2016/5/9/chartex" xmlns:cx4="http://schemas.microsoft.com/office/drawing/2016/5/10/chartex" xmlns:cx5="http://schemas.microsoft.com/office/drawing/2016/5/11/chartex" xmlns:cx6="http://schemas.microsoft.com/office/drawing/2016/5/12/chartex" xmlns:cx7="http://schemas.microsoft.com/office/drawing/2016/5/13/chartex" xmlns:cx8="http://schemas.microsoft.com/office/drawing/2016/5/14/chartex" xmlns:mc="http://schemas.openxmlformats.org/markup-compatibility/2006" xmlns:aink="http://schemas.microsoft.com/office/drawing/2016/ink" xmlns:am3d="http://schemas.microsoft.com/office/drawing/2017/model3d" xmlns:o="urn:schemas-microsoft-com:office:office" xmlns:oel="http://schemas.microsoft.com/office/2019/extlst" xmlns:r="http://schemas.openxmlformats.org/officeDocument/2006/relationships" xmlns:m="http://schemas.openxmlformats.org/officeDocument/2006/math" xmlns:v="urn:schemas-microsoft-com:vml" xmlns:wp14="http://schemas.microsoft.com/office/word/2010/wordprocessingDrawing" xmlns:wp="http://schemas.openxmlformats.org/drawingml/2006/wordprocessingDrawing" xmlns:w10="urn:schemas-microsoft-com:office:word" xmlns:w="http://schemas.openxmlformats.org/wordprocessingml/2006/main" xmlns:w14="http://schemas.microsoft.com/office/word/2010/wordml" xmlns:w15="http://schemas.microsoft.com/office/word/2012/wordml" xmlns:w16cex="http://schemas.microsoft.com/office/word/2018/wordml/cex" xmlns:w16cid="http://schemas.microsoft.com/office/word/2016/wordml/cid" xmlns:w16="http://schemas.microsoft.com/office/word/2018/wordml" xmlns:w16du="http://schemas.microsoft.com/office/word/2023/wordml/word16du" xmlns:w16sdtdh="http://schemas.microsoft.com/office/word/2020/wordml/sdtdatahash" xmlns:w16se="http://schemas.microsoft.com/office/word/2015/wordml/symex" xmlns:wpg="http://schemas.microsoft.com/office/word/2010/wordprocessingGroup" xmlns:wpi="http://schemas.microsoft.com/office/word/2010/wordprocessingInk" xmlns:wne="http://schemas.microsoft.com/office/word/2006/wordml" xmlns:wps="http://schemas.microsoft.com/office/word/2010/wordprocessingShape" mc:Ignorable="w14 w15 w16se w16cid w16 w16cex w16sdtdh w16du wp14">
+  <w:abstractNum w:abstractNumId="0" w15:restartNumberingAfterBreak="0">
+    <w:nsid w:val="07E92EF4"/>
+    <w:multiLevelType w:val="multilevel"/>
+    <w:tmpl w:val="03F4EF0A"/>
+    <w:lvl w:ilvl="0">
+      <w:start w:val="1"/>
+      <w:numFmt w:val="bullet"/>
+      <w:lvlText w:val=""/>
+      <w:lvlJc w:val="left"/>
+      <w:pPr>
+        <w:tabs>
+          <w:tab w:val="num" w:pos="720"/>
+        </w:tabs>
+        <w:ind w:left="720" w:hanging="360"/>
+      </w:pPr>
+      <w:rPr>
+        <w:rFonts w:ascii="Symbol" w:hAnsi="Symbol" w:hint="default"/>
+        <w:sz w:val="20"/>
+      </w:rPr>
+    </w:lvl>
+    <w:lvl w:ilvl="1" w:tentative="1">
+      <w:start w:val="1"/>
+      <w:numFmt w:val="bullet"/>
+      <w:lvlText w:val="o"/>
+      <w:lvlJc w:val="left"/>
+      <w:pPr>
+        <w:tabs>
+          <w:tab w:val="num" w:pos="1440"/>
+        </w:tabs>
+        <w:ind w:left="1440" w:hanging="360"/>
+      </w:pPr>
+      <w:rPr>
+        <w:rFonts w:ascii="Courier New" w:hAnsi="Courier New" w:hint="default"/>
+        <w:sz w:val="20"/>
+      </w:rPr>
+    </w:lvl>
+    <w:lvl w:ilvl="2" w:tentative="1">
+      <w:start w:val="1"/>
+      <w:numFmt w:val="bullet"/>
+      <w:lvlText w:val=""/>
+      <w:lvlJc w:val="left"/>
+      <w:pPr>
+        <w:tabs>
+          <w:tab w:val="num" w:pos="2160"/>
+        </w:tabs>
+        <w:ind w:left="2160" w:hanging="360"/>
+      </w:pPr>
+      <w:rPr>
+        <w:rFonts w:ascii="Wingdings" w:hAnsi="Wingdings" w:hint="default"/>
+        <w:sz w:val="20"/>
+      </w:rPr>
+    </w:lvl>
+    <w:lvl w:ilvl="3" w:tentative="1">
+      <w:start w:val="1"/>
+      <w:numFmt w:val="bullet"/>
+      <w:lvlText w:val=""/>
+      <w:lvlJc w:val="left"/>
+      <w:pPr>
+        <w:tabs>
+          <w:tab w:val="num" w:pos="2880"/>
+        </w:tabs>
+        <w:ind w:left="2880" w:hanging="360"/>
+      </w:pPr>
+      <w:rPr>
+        <w:rFonts w:ascii="Wingdings" w:hAnsi="Wingdings" w:hint="default"/>
+        <w:sz w:val="20"/>
+      </w:rPr>
+    </w:lvl>
+    <w:lvl w:ilvl="4" w:tentative="1">
+      <w:start w:val="1"/>
+      <w:numFmt w:val="bullet"/>
+      <w:lvlText w:val=""/>
+      <w:lvlJc w:val="left"/>
+      <w:pPr>
+        <w:tabs>
+          <w:tab w:val="num" w:pos="3600"/>
+        </w:tabs>
+        <w:ind w:left="3600" w:hanging="360"/>
+      </w:pPr>
+      <w:rPr>
+        <w:rFonts w:ascii="Wingdings" w:hAnsi="Wingdings" w:hint="default"/>
+        <w:sz w:val="20"/>
+      </w:rPr>
+    </w:lvl>
+    <w:lvl w:ilvl="5" w:tentative="1">
+      <w:start w:val="1"/>
+      <w:numFmt w:val="bullet"/>
+      <w:lvlText w:val=""/>
+      <w:lvlJc w:val="left"/>
+      <w:pPr>
+        <w:tabs>
+          <w:tab w:val="num" w:pos="4320"/>
+        </w:tabs>
+        <w:ind w:left="4320" w:hanging="360"/>
+      </w:pPr>
+      <w:rPr>
+        <w:rFonts w:ascii="Wingdings" w:hAnsi="Wingdings" w:hint="default"/>
+        <w:sz w:val="20"/>
+      </w:rPr>
+    </w:lvl>
+    <w:lvl w:ilvl="6" w:tentative="1">
+      <w:start w:val="1"/>
+      <w:numFmt w:val="bullet"/>
+      <w:lvlText w:val=""/>
+      <w:lvlJc w:val="left"/>
+      <w:pPr>
+        <w:tabs>
+          <w:tab w:val="num" w:pos="5040"/>
+        </w:tabs>
+        <w:ind w:left="5040" w:hanging="360"/>
+      </w:pPr>
+      <w:rPr>
+        <w:rFonts w:ascii="Wingdings" w:hAnsi="Wingdings" w:hint="default"/>
+        <w:sz w:val="20"/>
+      </w:rPr>
+    </w:lvl>
+    <w:lvl w:ilvl="7" w:tentative="1">
+      <w:start w:val="1"/>
+      <w:numFmt w:val="bullet"/>
+      <w:lvlText w:val=""/>
+      <w:lvlJc w:val="left"/>
+      <w:pPr>
+        <w:tabs>
+          <w:tab w:val="num" w:pos="5760"/>
+        </w:tabs>
+        <w:ind w:left="5760" w:hanging="360"/>
+      </w:pPr>
+      <w:rPr>
+        <w:rFonts w:ascii="Wingdings" w:hAnsi="Wingdings" w:hint="default"/>
+        <w:sz w:val="20"/>
+      </w:rPr>
+    </w:lvl>
+    <w:lvl w:ilvl="8" w:tentative="1">
+      <w:start w:val="1"/>
+      <w:numFmt w:val="bullet"/>
+      <w:lvlText w:val=""/>
+      <w:lvlJc w:val="left"/>
+      <w:pPr>
+        <w:tabs>
+          <w:tab w:val="num" w:pos="6480"/>
+        </w:tabs>
+        <w:ind w:left="6480" w:hanging="360"/>
+      </w:pPr>
+      <w:rPr>
+        <w:rFonts w:ascii="Wingdings" w:hAnsi="Wingdings" w:hint="default"/>
+        <w:sz w:val="20"/>
+      </w:rPr>
+    </w:lvl>
+  </w:abstractNum>
+  <w:abstractNum w:abstractNumId="1" w15:restartNumberingAfterBreak="0">
+    <w:nsid w:val="33464380"/>
+    <w:multiLevelType w:val="hybridMultilevel"/>
+    <w:tmpl w:val="AF4EF4A0"/>
+    <w:lvl w:ilvl="0" w:tplc="240A0001">
+      <w:start w:val="1"/>
+      <w:numFmt w:val="bullet"/>
+      <w:lvlText w:val=""/>
+      <w:lvlJc w:val="left"/>
+      <w:pPr>
+        <w:ind w:left="720" w:hanging="360"/>
+      </w:pPr>
+      <w:rPr>
+        <w:rFonts w:ascii="Symbol" w:hAnsi="Symbol" w:hint="default"/>
+      </w:rPr>
+    </w:lvl>
+    <w:lvl w:ilvl="1" w:tplc="240A0003" w:tentative="1">
+      <w:start w:val="1"/>
+      <w:numFmt w:val="bullet"/>
+      <w:lvlText w:val="o"/>
+      <w:lvlJc w:val="left"/>
+      <w:pPr>
+        <w:ind w:left="1440" w:hanging="360"/>
+      </w:pPr>
+      <w:rPr>
+        <w:rFonts w:ascii="Courier New" w:hAnsi="Courier New" w:cs="Courier New" w:hint="default"/>
+      </w:rPr>
+    </w:lvl>
+    <w:lvl w:ilvl="2" w:tplc="240A0005" w:tentative="1">
+      <w:start w:val="1"/>
+      <w:numFmt w:val="bullet"/>
+      <w:lvlText w:val=""/>
+      <w:lvlJc w:val="left"/>
+      <w:pPr>
+        <w:ind w:left="2160" w:hanging="360"/>
+      </w:pPr>
+      <w:rPr>
+        <w:rFonts w:ascii="Wingdings" w:hAnsi="Wingdings" w:hint="default"/>
+      </w:rPr>
+    </w:lvl>
+    <w:lvl w:ilvl="3" w:tplc="240A0001" w:tentative="1">
+      <w:start w:val="1"/>
+      <w:numFmt w:val="bullet"/>
+      <w:lvlText w:val=""/>
+      <w:lvlJc w:val="left"/>
+      <w:pPr>
+        <w:ind w:left="2880" w:hanging="360"/>
+      </w:pPr>
+      <w:rPr>
+        <w:rFonts w:ascii="Symbol" w:hAnsi="Symbol" w:hint="default"/>
+      </w:rPr>
+    </w:lvl>
+    <w:lvl w:ilvl="4" w:tplc="240A0003" w:tentative="1">
+      <w:start w:val="1"/>
+      <w:numFmt w:val="bullet"/>
+      <w:lvlText w:val="o"/>
+      <w:lvlJc w:val="left"/>
+      <w:pPr>
+        <w:ind w:left="3600" w:hanging="360"/>
+      </w:pPr>
+      <w:rPr>
+        <w:rFonts w:ascii="Courier New" w:hAnsi="Courier New" w:cs="Courier New" w:hint="default"/>
+      </w:rPr>
+    </w:lvl>
+    <w:lvl w:ilvl="5" w:tplc="240A0005" w:tentative="1">
+      <w:start w:val="1"/>
+      <w:numFmt w:val="bullet"/>
+      <w:lvlText w:val=""/>
+      <w:lvlJc w:val="left"/>
+      <w:pPr>
+        <w:ind w:left="4320" w:hanging="360"/>
+      </w:pPr>
+      <w:rPr>
+        <w:rFonts w:ascii="Wingdings" w:hAnsi="Wingdings" w:hint="default"/>
+      </w:rPr>
+    </w:lvl>
+    <w:lvl w:ilvl="6" w:tplc="240A0001" w:tentative="1">
+      <w:start w:val="1"/>
+      <w:numFmt w:val="bullet"/>
+      <w:lvlText w:val=""/>
+      <w:lvlJc w:val="left"/>
+      <w:pPr>
+        <w:ind w:left="5040" w:hanging="360"/>
+      </w:pPr>
+      <w:rPr>
+        <w:rFonts w:ascii="Symbol" w:hAnsi="Symbol" w:hint="default"/>
+      </w:rPr>
+    </w:lvl>
+    <w:lvl w:ilvl="7" w:tplc="240A0003" w:tentative="1">
+      <w:start w:val="1"/>
+      <w:numFmt w:val="bullet"/>
+      <w:lvlText w:val="o"/>
+      <w:lvlJc w:val="left"/>
+      <w:pPr>
+        <w:ind w:left="5760" w:hanging="360"/>
+      </w:pPr>
+      <w:rPr>
+        <w:rFonts w:ascii="Courier New" w:hAnsi="Courier New" w:cs="Courier New" w:hint="default"/>
+      </w:rPr>
+    </w:lvl>
+    <w:lvl w:ilvl="8" w:tplc="240A0005" w:tentative="1">
+      <w:start w:val="1"/>
+      <w:numFmt w:val="bullet"/>
+      <w:lvlText w:val=""/>
+      <w:lvlJc w:val="left"/>
+      <w:pPr>
+        <w:ind w:left="6480" w:hanging="360"/>
+      </w:pPr>
+      <w:rPr>
+        <w:rFonts w:ascii="Wingdings" w:hAnsi="Wingdings" w:hint="default"/>
+      </w:rPr>
+    </w:lvl>
+  </w:abstractNum>
+  <w:abstractNum w:abstractNumId="2" w15:restartNumberingAfterBreak="0">
+    <w:nsid w:val="40705143"/>
+    <w:multiLevelType w:val="multilevel"/>
+    <w:tmpl w:val="8374A110"/>
+    <w:lvl w:ilvl="0">
+      <w:start w:val="1"/>
+      <w:numFmt w:val="bullet"/>
+      <w:lvlText w:val=""/>
+      <w:lvlJc w:val="left"/>
+      <w:pPr>
+        <w:tabs>
+          <w:tab w:val="num" w:pos="720"/>
+        </w:tabs>
+        <w:ind w:left="720" w:hanging="360"/>
+      </w:pPr>
+      <w:rPr>
+        <w:rFonts w:ascii="Symbol" w:hAnsi="Symbol" w:hint="default"/>
+        <w:sz w:val="20"/>
+      </w:rPr>
+    </w:lvl>
+    <w:lvl w:ilvl="1" w:tentative="1">
+      <w:start w:val="1"/>
+      <w:numFmt w:val="bullet"/>
+      <w:lvlText w:val="o"/>
+      <w:lvlJc w:val="left"/>
+      <w:pPr>
+        <w:tabs>
+          <w:tab w:val="num" w:pos="1440"/>
+        </w:tabs>
+        <w:ind w:left="1440" w:hanging="360"/>
+      </w:pPr>
+      <w:rPr>
+        <w:rFonts w:ascii="Courier New" w:hAnsi="Courier New" w:hint="default"/>
+        <w:sz w:val="20"/>
+      </w:rPr>
+    </w:lvl>
+    <w:lvl w:ilvl="2" w:tentative="1">
+      <w:start w:val="1"/>
+      <w:numFmt w:val="bullet"/>
+      <w:lvlText w:val=""/>
+      <w:lvlJc w:val="left"/>
+      <w:pPr>
+        <w:tabs>
+          <w:tab w:val="num" w:pos="2160"/>
+        </w:tabs>
+        <w:ind w:left="2160" w:hanging="360"/>
+      </w:pPr>
+      <w:rPr>
+        <w:rFonts w:ascii="Wingdings" w:hAnsi="Wingdings" w:hint="default"/>
+        <w:sz w:val="20"/>
+      </w:rPr>
+    </w:lvl>
+    <w:lvl w:ilvl="3" w:tentative="1">
+      <w:start w:val="1"/>
+      <w:numFmt w:val="bullet"/>
+      <w:lvlText w:val=""/>
+      <w:lvlJc w:val="left"/>
+      <w:pPr>
+        <w:tabs>
+          <w:tab w:val="num" w:pos="2880"/>
+        </w:tabs>
+        <w:ind w:left="2880" w:hanging="360"/>
+      </w:pPr>
+      <w:rPr>
+        <w:rFonts w:ascii="Wingdings" w:hAnsi="Wingdings" w:hint="default"/>
+        <w:sz w:val="20"/>
+      </w:rPr>
+    </w:lvl>
+    <w:lvl w:ilvl="4" w:tentative="1">
+      <w:start w:val="1"/>
+      <w:numFmt w:val="bullet"/>
+      <w:lvlText w:val=""/>
+      <w:lvlJc w:val="left"/>
+      <w:pPr>
+        <w:tabs>
+          <w:tab w:val="num" w:pos="3600"/>
+        </w:tabs>
+        <w:ind w:left="3600" w:hanging="360"/>
+      </w:pPr>
+      <w:rPr>
+        <w:rFonts w:ascii="Wingdings" w:hAnsi="Wingdings" w:hint="default"/>
+        <w:sz w:val="20"/>
+      </w:rPr>
+    </w:lvl>
+    <w:lvl w:ilvl="5" w:tentative="1">
+      <w:start w:val="1"/>
+      <w:numFmt w:val="bullet"/>
+      <w:lvlText w:val=""/>
+      <w:lvlJc w:val="left"/>
+      <w:pPr>
+        <w:tabs>
+          <w:tab w:val="num" w:pos="4320"/>
+        </w:tabs>
+        <w:ind w:left="4320" w:hanging="360"/>
+      </w:pPr>
+      <w:rPr>
+        <w:rFonts w:ascii="Wingdings" w:hAnsi="Wingdings" w:hint="default"/>
+        <w:sz w:val="20"/>
+      </w:rPr>
+    </w:lvl>
+    <w:lvl w:ilvl="6" w:tentative="1">
+      <w:start w:val="1"/>
+      <w:numFmt w:val="bullet"/>
+      <w:lvlText w:val=""/>
+      <w:lvlJc w:val="left"/>
+      <w:pPr>
+        <w:tabs>
+          <w:tab w:val="num" w:pos="5040"/>
+        </w:tabs>
+        <w:ind w:left="5040" w:hanging="360"/>
+      </w:pPr>
+      <w:rPr>
+        <w:rFonts w:ascii="Wingdings" w:hAnsi="Wingdings" w:hint="default"/>
+        <w:sz w:val="20"/>
+      </w:rPr>
+    </w:lvl>
+    <w:lvl w:ilvl="7" w:tentative="1">
+      <w:start w:val="1"/>
+      <w:numFmt w:val="bullet"/>
+      <w:lvlText w:val=""/>
+      <w:lvlJc w:val="left"/>
+      <w:pPr>
+        <w:tabs>
+          <w:tab w:val="num" w:pos="5760"/>
+        </w:tabs>
+        <w:ind w:left="5760" w:hanging="360"/>
+      </w:pPr>
+      <w:rPr>
+        <w:rFonts w:ascii="Wingdings" w:hAnsi="Wingdings" w:hint="default"/>
+        <w:sz w:val="20"/>
+      </w:rPr>
+    </w:lvl>
+    <w:lvl w:ilvl="8" w:tentative="1">
+      <w:start w:val="1"/>
+      <w:numFmt w:val="bullet"/>
+      <w:lvlText w:val=""/>
+      <w:lvlJc w:val="left"/>
+      <w:pPr>
+        <w:tabs>
+          <w:tab w:val="num" w:pos="6480"/>
+        </w:tabs>
+        <w:ind w:left="6480" w:hanging="360"/>
+      </w:pPr>
+      <w:rPr>
+        <w:rFonts w:ascii="Wingdings" w:hAnsi="Wingdings" w:hint="default"/>
+        <w:sz w:val="20"/>
+      </w:rPr>
+    </w:lvl>
+  </w:abstractNum>
+  <w:abstractNum w:abstractNumId="3" w15:restartNumberingAfterBreak="0">
+    <w:nsid w:val="65AB153B"/>
+    <w:multiLevelType w:val="multilevel"/>
+    <w:tmpl w:val="6B261E8A"/>
+    <w:lvl w:ilvl="0">
+      <w:start w:val="1"/>
+      <w:numFmt w:val="bullet"/>
+      <w:lvlText w:val=""/>
+      <w:lvlJc w:val="left"/>
+      <w:pPr>
+        <w:tabs>
+          <w:tab w:val="num" w:pos="720"/>
+        </w:tabs>
+        <w:ind w:left="720" w:hanging="360"/>
+      </w:pPr>
+      <w:rPr>
+        <w:rFonts w:ascii="Symbol" w:hAnsi="Symbol" w:hint="default"/>
+        <w:sz w:val="20"/>
+      </w:rPr>
+    </w:lvl>
+    <w:lvl w:ilvl="1" w:tentative="1">
+      <w:start w:val="1"/>
+      <w:numFmt w:val="bullet"/>
+      <w:lvlText w:val="o"/>
+      <w:lvlJc w:val="left"/>
+      <w:pPr>
+        <w:tabs>
+          <w:tab w:val="num" w:pos="1440"/>
+        </w:tabs>
+        <w:ind w:left="1440" w:hanging="360"/>
+      </w:pPr>
+      <w:rPr>
+        <w:rFonts w:ascii="Courier New" w:hAnsi="Courier New" w:hint="default"/>
+        <w:sz w:val="20"/>
+      </w:rPr>
+    </w:lvl>
+    <w:lvl w:ilvl="2" w:tentative="1">
+      <w:start w:val="1"/>
+      <w:numFmt w:val="bullet"/>
+      <w:lvlText w:val=""/>
+      <w:lvlJc w:val="left"/>
+      <w:pPr>
+        <w:tabs>
+          <w:tab w:val="num" w:pos="2160"/>
+        </w:tabs>
+        <w:ind w:left="2160" w:hanging="360"/>
+      </w:pPr>
+      <w:rPr>
+        <w:rFonts w:ascii="Wingdings" w:hAnsi="Wingdings" w:hint="default"/>
+        <w:sz w:val="20"/>
+      </w:rPr>
+    </w:lvl>
+    <w:lvl w:ilvl="3" w:tentative="1">
+      <w:start w:val="1"/>
+      <w:numFmt w:val="bullet"/>
+      <w:lvlText w:val=""/>
+      <w:lvlJc w:val="left"/>
+      <w:pPr>
+        <w:tabs>
+          <w:tab w:val="num" w:pos="2880"/>
+        </w:tabs>
+        <w:ind w:left="2880" w:hanging="360"/>
+      </w:pPr>
+      <w:rPr>
+        <w:rFonts w:ascii="Wingdings" w:hAnsi="Wingdings" w:hint="default"/>
+        <w:sz w:val="20"/>
+      </w:rPr>
+    </w:lvl>
+    <w:lvl w:ilvl="4" w:tentative="1">
+      <w:start w:val="1"/>
+      <w:numFmt w:val="bullet"/>
+      <w:lvlText w:val=""/>
+      <w:lvlJc w:val="left"/>
+      <w:pPr>
+        <w:tabs>
+          <w:tab w:val="num" w:pos="3600"/>
+        </w:tabs>
+        <w:ind w:left="3600" w:hanging="360"/>
+      </w:pPr>
+      <w:rPr>
+        <w:rFonts w:ascii="Wingdings" w:hAnsi="Wingdings" w:hint="default"/>
+        <w:sz w:val="20"/>
+      </w:rPr>
+    </w:lvl>
+    <w:lvl w:ilvl="5" w:tentative="1">
+      <w:start w:val="1"/>
+      <w:numFmt w:val="bullet"/>
+      <w:lvlText w:val=""/>
+      <w:lvlJc w:val="left"/>
+      <w:pPr>
+        <w:tabs>
+          <w:tab w:val="num" w:pos="4320"/>
+        </w:tabs>
+        <w:ind w:left="4320" w:hanging="360"/>
+      </w:pPr>
+      <w:rPr>
+        <w:rFonts w:ascii="Wingdings" w:hAnsi="Wingdings" w:hint="default"/>
+        <w:sz w:val="20"/>
+      </w:rPr>
+    </w:lvl>
+    <w:lvl w:ilvl="6" w:tentative="1">
+      <w:start w:val="1"/>
+      <w:numFmt w:val="bullet"/>
+      <w:lvlText w:val=""/>
+      <w:lvlJc w:val="left"/>
+      <w:pPr>
+        <w:tabs>
+          <w:tab w:val="num" w:pos="5040"/>
+        </w:tabs>
+        <w:ind w:left="5040" w:hanging="360"/>
+      </w:pPr>
+      <w:rPr>
+        <w:rFonts w:ascii="Wingdings" w:hAnsi="Wingdings" w:hint="default"/>
+        <w:sz w:val="20"/>
+      </w:rPr>
+    </w:lvl>
+    <w:lvl w:ilvl="7" w:tentative="1">
+      <w:start w:val="1"/>
+      <w:numFmt w:val="bullet"/>
+      <w:lvlText w:val=""/>
+      <w:lvlJc w:val="left"/>
+      <w:pPr>
+        <w:tabs>
+          <w:tab w:val="num" w:pos="5760"/>
+        </w:tabs>
+        <w:ind w:left="5760" w:hanging="360"/>
+      </w:pPr>
+      <w:rPr>
+        <w:rFonts w:ascii="Wingdings" w:hAnsi="Wingdings" w:hint="default"/>
+        <w:sz w:val="20"/>
+      </w:rPr>
+    </w:lvl>
+    <w:lvl w:ilvl="8" w:tentative="1">
+      <w:start w:val="1"/>
+      <w:numFmt w:val="bullet"/>
+      <w:lvlText w:val=""/>
+      <w:lvlJc w:val="left"/>
+      <w:pPr>
+        <w:tabs>
+          <w:tab w:val="num" w:pos="6480"/>
+        </w:tabs>
+        <w:ind w:left="6480" w:hanging="360"/>
+      </w:pPr>
+      <w:rPr>
+        <w:rFonts w:ascii="Wingdings" w:hAnsi="Wingdings" w:hint="default"/>
+        <w:sz w:val="20"/>
+      </w:rPr>
+    </w:lvl>
+  </w:abstractNum>
+  <w:num w:numId="1" w16cid:durableId="43606691">
+    <w:abstractNumId w:val="0"/>
+  </w:num>
+  <w:num w:numId="2" w16cid:durableId="1449812142">
+    <w:abstractNumId w:val="1"/>
+  </w:num>
+  <w:num w:numId="3" w16cid:durableId="734203116">
+    <w:abstractNumId w:val="2"/>
+  </w:num>
+  <w:num w:numId="4" w16cid:durableId="2021656565">
+    <w:abstractNumId w:val="3"/>
+  </w:num>
+</w:numbering>
+</file>
+
 <file path=word/styles.xml><?xml version="1.0" encoding="utf-8"?>
-<w:styles xmlns:mc="http://schemas.openxmlformats.org/markup-compatibility/2006" xmlns:r="http://schemas.openxmlformats.org/officeDocument/2006/relationships" xmlns:w="http://schemas.openxmlformats.org/wordprocessingml/2006/main" xmlns:w14="http://schemas.microsoft.com/office/word/2010/wordml" xmlns:w15="http://schemas.microsoft.com/office/word/2012/wordml" xmlns:w16cex="http://schemas.microsoft.com/office/word/2018/wordml/cex" xmlns:w16cid="http://schemas.microsoft.com/office/word/2016/wordml/cid" xmlns:w16="http://schemas.microsoft.com/office/word/2018/wordml" xmlns:w16sdtdh="http://schemas.microsoft.com/office/word/2020/wordml/sdtdatahash" xmlns:w16se="http://schemas.microsoft.com/office/word/2015/wordml/symex" mc:Ignorable="w14 w15 w16se w16cid w16 w16cex w16sdtdh">
+<w:styles xmlns:mc="http://schemas.openxmlformats.org/markup-compatibility/2006" xmlns:r="http://schemas.openxmlformats.org/officeDocument/2006/relationships" xmlns:w="http://schemas.openxmlformats.org/wordprocessingml/2006/main" xmlns:w14="http://schemas.microsoft.com/office/word/2010/wordml" xmlns:w15="http://schemas.microsoft.com/office/word/2012/wordml" xmlns:w16cex="http://schemas.microsoft.com/office/word/2018/wordml/cex" xmlns:w16cid="http://schemas.microsoft.com/office/word/2016/wordml/cid" xmlns:w16="http://schemas.microsoft.com/office/word/2018/wordml" xmlns:w16du="http://schemas.microsoft.com/office/word/2023/wordml/word16du" xmlns:w16sdtdh="http://schemas.microsoft.com/office/word/2020/wordml/sdtdatahash" xmlns:w16se="http://schemas.microsoft.com/office/word/2015/wordml/symex" mc:Ignorable="w14 w15 w16se w16cid w16 w16cex w16sdtdh w16du">
   <w:docDefaults>
     <w:rPrDefault>
       <w:rPr>
@@ -1092,6 +2109,34 @@
       <w:spacing w:val="5"/>
     </w:rPr>
   </w:style>
+  <w:style w:type="character" w:styleId="Textoennegrita">
+    <w:name w:val="Strong"/>
+    <w:basedOn w:val="Fuentedeprrafopredeter"/>
+    <w:uiPriority w:val="22"/>
+    <w:qFormat/>
+    <w:rsid w:val="00B95C1C"/>
+    <w:rPr>
+      <w:b/>
+      <w:bCs/>
+    </w:rPr>
+  </w:style>
+  <w:style w:type="paragraph" w:styleId="NormalWeb">
+    <w:name w:val="Normal (Web)"/>
+    <w:basedOn w:val="Normal"/>
+    <w:uiPriority w:val="99"/>
+    <w:semiHidden/>
+    <w:unhideWhenUsed/>
+    <w:rsid w:val="00E52EE2"/>
+    <w:pPr>
+      <w:spacing w:before="100" w:beforeAutospacing="1" w:after="100" w:afterAutospacing="1" w:line="240" w:lineRule="auto"/>
+    </w:pPr>
+    <w:rPr>
+      <w:rFonts w:ascii="Times New Roman" w:eastAsia="Times New Roman" w:hAnsi="Times New Roman" w:cs="Times New Roman"/>
+      <w:kern w:val="0"/>
+      <w:lang w:eastAsia="es-CO"/>
+      <w14:ligatures w14:val="none"/>
+    </w:rPr>
+  </w:style>
 </w:styles>
 </file>
 

</xml_diff>

<commit_message>
agregando planteamiento del problema
</commit_message>
<xml_diff>
--- a/trimestre_1/Requerimientos/Requerimientos.docx
+++ b/trimestre_1/Requerimientos/Requerimientos.docx
@@ -113,6 +113,32 @@
         <w:spacing w:before="100" w:beforeAutospacing="1" w:after="100" w:afterAutospacing="1" w:line="240" w:lineRule="auto"/>
         <w:rPr>
           <w:rFonts w:ascii="Times New Roman" w:eastAsia="Times New Roman" w:hAnsi="Times New Roman" w:cs="Times New Roman"/>
+          <w:b/>
+          <w:bCs/>
+          <w:kern w:val="0"/>
+          <w:lang w:eastAsia="es-CO"/>
+          <w14:ligatures w14:val="none"/>
+        </w:rPr>
+      </w:pPr>
+    </w:p>
+    <w:p>
+      <w:pPr>
+        <w:spacing w:before="100" w:beforeAutospacing="1" w:after="100" w:afterAutospacing="1" w:line="240" w:lineRule="auto"/>
+        <w:rPr>
+          <w:rFonts w:ascii="Times New Roman" w:eastAsia="Times New Roman" w:hAnsi="Times New Roman" w:cs="Times New Roman"/>
+          <w:b/>
+          <w:bCs/>
+          <w:kern w:val="0"/>
+          <w:lang w:eastAsia="es-CO"/>
+          <w14:ligatures w14:val="none"/>
+        </w:rPr>
+      </w:pPr>
+    </w:p>
+    <w:p>
+      <w:pPr>
+        <w:spacing w:before="100" w:beforeAutospacing="1" w:after="100" w:afterAutospacing="1" w:line="240" w:lineRule="auto"/>
+        <w:rPr>
+          <w:rFonts w:ascii="Times New Roman" w:eastAsia="Times New Roman" w:hAnsi="Times New Roman" w:cs="Times New Roman"/>
           <w:kern w:val="0"/>
           <w:lang w:eastAsia="es-CO"/>
           <w14:ligatures w14:val="none"/>
@@ -303,6 +329,274 @@
         <w:spacing w:before="100" w:beforeAutospacing="1" w:after="100" w:afterAutospacing="1" w:line="240" w:lineRule="auto"/>
         <w:rPr>
           <w:rFonts w:ascii="Times New Roman" w:eastAsia="Times New Roman" w:hAnsi="Times New Roman" w:cs="Times New Roman"/>
+          <w:b/>
+          <w:bCs/>
+          <w:kern w:val="0"/>
+          <w:lang w:eastAsia="es-CO"/>
+          <w14:ligatures w14:val="none"/>
+        </w:rPr>
+      </w:pPr>
+    </w:p>
+    <w:p>
+      <w:pPr>
+        <w:spacing w:before="240" w:line="360" w:lineRule="auto"/>
+        <w:ind w:firstLine="708"/>
+        <w:rPr>
+          <w:rFonts w:ascii="Times New Roman" w:hAnsi="Times New Roman" w:cs="Times New Roman"/>
+          <w:b/>
+          <w:bCs/>
+        </w:rPr>
+      </w:pPr>
+    </w:p>
+    <w:p>
+      <w:pPr>
+        <w:spacing w:before="240" w:line="360" w:lineRule="auto"/>
+        <w:ind w:firstLine="708"/>
+        <w:rPr>
+          <w:rFonts w:ascii="Times New Roman" w:hAnsi="Times New Roman" w:cs="Times New Roman"/>
+          <w:b/>
+          <w:bCs/>
+        </w:rPr>
+      </w:pPr>
+    </w:p>
+    <w:p>
+      <w:pPr>
+        <w:spacing w:before="240" w:line="360" w:lineRule="auto"/>
+        <w:ind w:firstLine="708"/>
+        <w:rPr>
+          <w:rFonts w:ascii="Times New Roman" w:hAnsi="Times New Roman" w:cs="Times New Roman"/>
+          <w:b/>
+          <w:bCs/>
+        </w:rPr>
+      </w:pPr>
+    </w:p>
+    <w:p>
+      <w:pPr>
+        <w:spacing w:before="240" w:line="360" w:lineRule="auto"/>
+        <w:ind w:firstLine="708"/>
+        <w:rPr>
+          <w:rFonts w:ascii="Times New Roman" w:hAnsi="Times New Roman" w:cs="Times New Roman"/>
+          <w:b/>
+          <w:bCs/>
+        </w:rPr>
+      </w:pPr>
+    </w:p>
+    <w:p>
+      <w:pPr>
+        <w:spacing w:before="240" w:line="360" w:lineRule="auto"/>
+        <w:ind w:firstLine="708"/>
+        <w:rPr>
+          <w:rFonts w:ascii="Times New Roman" w:hAnsi="Times New Roman" w:cs="Times New Roman"/>
+          <w:b/>
+          <w:bCs/>
+        </w:rPr>
+      </w:pPr>
+    </w:p>
+    <w:p>
+      <w:pPr>
+        <w:spacing w:before="240" w:line="360" w:lineRule="auto"/>
+        <w:ind w:firstLine="708"/>
+        <w:rPr>
+          <w:rFonts w:ascii="Times New Roman" w:hAnsi="Times New Roman" w:cs="Times New Roman"/>
+          <w:b/>
+          <w:bCs/>
+        </w:rPr>
+      </w:pPr>
+      <w:r>
+        <w:rPr>
+          <w:rFonts w:ascii="Times New Roman" w:hAnsi="Times New Roman" w:cs="Times New Roman"/>
+          <w:b/>
+          <w:bCs/>
+        </w:rPr>
+        <w:t>Planteamiento del Problema</w:t>
+      </w:r>
+    </w:p>
+    <w:p>
+      <w:pPr>
+        <w:spacing w:before="240" w:line="360" w:lineRule="auto"/>
+        <w:ind w:firstLine="708"/>
+        <w:rPr>
+          <w:rFonts w:ascii="Times New Roman" w:hAnsi="Times New Roman" w:cs="Times New Roman"/>
+        </w:rPr>
+      </w:pPr>
+      <w:r>
+        <w:rPr>
+          <w:rFonts w:ascii="Times New Roman" w:hAnsi="Times New Roman" w:cs="Times New Roman"/>
+        </w:rPr>
+        <w:t>La educación, el aprendizaje y la enseñanza son aspectos que han venido con la humanidad desde su creación, debido a que todo el tiempo estamos tomando algo de las situaciones que se nos presentan en nuestro diario vivir, a medida que el tiempo va avanzando la tecnología lo hace también, hemos evidenciado como el ser humano crea y diseña miles de opciones para sobrevivir y desempeñar todo lo aprendido en temas específicos.</w:t>
+      </w:r>
+    </w:p>
+    <w:p>
+      <w:pPr>
+        <w:spacing w:before="240" w:line="360" w:lineRule="auto"/>
+        <w:ind w:firstLine="708"/>
+        <w:rPr>
+          <w:rFonts w:ascii="Times New Roman" w:hAnsi="Times New Roman" w:cs="Times New Roman"/>
+        </w:rPr>
+      </w:pPr>
+      <w:r>
+        <w:rPr>
+          <w:rFonts w:ascii="Times New Roman" w:hAnsi="Times New Roman" w:cs="Times New Roman"/>
+        </w:rPr>
+        <w:t xml:space="preserve">Con la evolución de los temas tecnológicos basados en el </w:t>
+      </w:r>
+      <w:proofErr w:type="gramStart"/>
+      <w:r>
+        <w:rPr>
+          <w:rFonts w:ascii="Times New Roman" w:hAnsi="Times New Roman" w:cs="Times New Roman"/>
+        </w:rPr>
+        <w:t>internet,  las</w:t>
+      </w:r>
+      <w:proofErr w:type="gramEnd"/>
+      <w:r>
+        <w:rPr>
+          <w:rFonts w:ascii="Times New Roman" w:hAnsi="Times New Roman" w:cs="Times New Roman"/>
+        </w:rPr>
+        <w:t xml:space="preserve"> plataformas han creado un bum en la innovación de todos estos aspectos para facilitar su uso y sus contenidos. Es por ello, que hemos decidido crear esta plataforma que nos permite brindarle al público la facilidad de aprender y practicar al tiempo la progresión de diversos códigos y sitios. Es por ello que con esto nos lanzamos a la aventura de facilitarle a los navegadores el aprendizaje practico y </w:t>
+      </w:r>
+      <w:proofErr w:type="gramStart"/>
+      <w:r>
+        <w:rPr>
+          <w:rFonts w:ascii="Times New Roman" w:hAnsi="Times New Roman" w:cs="Times New Roman"/>
+        </w:rPr>
+        <w:t>continuo .</w:t>
+      </w:r>
+      <w:proofErr w:type="gramEnd"/>
+      <w:r>
+        <w:rPr>
+          <w:rFonts w:ascii="Times New Roman" w:hAnsi="Times New Roman" w:cs="Times New Roman"/>
+        </w:rPr>
+        <w:t xml:space="preserve"> Pero como todo esto también puede presentar ciertos desafíos al momento de usarlo.</w:t>
+      </w:r>
+    </w:p>
+    <w:p>
+      <w:pPr>
+        <w:spacing w:before="240" w:line="360" w:lineRule="auto"/>
+        <w:ind w:firstLine="708"/>
+        <w:rPr>
+          <w:rFonts w:ascii="Times New Roman" w:hAnsi="Times New Roman" w:cs="Times New Roman"/>
+        </w:rPr>
+      </w:pPr>
+      <w:r>
+        <w:rPr>
+          <w:rFonts w:ascii="Times New Roman" w:hAnsi="Times New Roman" w:cs="Times New Roman"/>
+        </w:rPr>
+        <w:t xml:space="preserve">Algunos de estos desafíos podrían ser la claridad y accesibilidad a las cuales están sometidos las personas al usarlo, las actualizaciones continuas, las pruebas de validación al ingresar un </w:t>
+      </w:r>
+      <w:proofErr w:type="gramStart"/>
+      <w:r>
+        <w:rPr>
+          <w:rFonts w:ascii="Times New Roman" w:hAnsi="Times New Roman" w:cs="Times New Roman"/>
+        </w:rPr>
+        <w:t>nuevo programa o un nuevo lenguaje</w:t>
+      </w:r>
+      <w:proofErr w:type="gramEnd"/>
+      <w:r>
+        <w:rPr>
+          <w:rFonts w:ascii="Times New Roman" w:hAnsi="Times New Roman" w:cs="Times New Roman"/>
+        </w:rPr>
+        <w:t>, la falta de compromiso e interacción con estos, etc., generando que para nosotros sea un reto evitar la presencia continua de los mismos.</w:t>
+      </w:r>
+    </w:p>
+    <w:p>
+      <w:pPr>
+        <w:spacing w:before="240" w:line="360" w:lineRule="auto"/>
+        <w:ind w:firstLine="708"/>
+        <w:rPr>
+          <w:rFonts w:ascii="Times New Roman" w:hAnsi="Times New Roman" w:cs="Times New Roman"/>
+        </w:rPr>
+      </w:pPr>
+      <w:r>
+        <w:rPr>
+          <w:rFonts w:ascii="Times New Roman" w:hAnsi="Times New Roman" w:cs="Times New Roman"/>
+        </w:rPr>
+        <w:t xml:space="preserve">Es por ello que es nuestra </w:t>
+      </w:r>
+      <w:proofErr w:type="gramStart"/>
+      <w:r>
+        <w:rPr>
+          <w:rFonts w:ascii="Times New Roman" w:hAnsi="Times New Roman" w:cs="Times New Roman"/>
+        </w:rPr>
+        <w:t>obligación  garantizar</w:t>
+      </w:r>
+      <w:proofErr w:type="gramEnd"/>
+      <w:r>
+        <w:rPr>
+          <w:rFonts w:ascii="Times New Roman" w:hAnsi="Times New Roman" w:cs="Times New Roman"/>
+        </w:rPr>
+        <w:t xml:space="preserve"> y brindar  una plataforma en la cual se puedan adquirir conocimientos teóricos y prácticos sin complicaciones y pausas al momento de realizar cambios o actualizaciones,  rondado así un espacio cómodo, práctico y seguro al momento de usar.</w:t>
+      </w:r>
+    </w:p>
+    <w:p>
+      <w:pPr>
+        <w:spacing w:before="100" w:beforeAutospacing="1" w:after="100" w:afterAutospacing="1" w:line="240" w:lineRule="auto"/>
+        <w:rPr>
+          <w:rFonts w:ascii="Times New Roman" w:eastAsia="Times New Roman" w:hAnsi="Times New Roman" w:cs="Times New Roman"/>
+          <w:b/>
+          <w:bCs/>
+          <w:kern w:val="0"/>
+          <w:lang w:eastAsia="es-CO"/>
+          <w14:ligatures w14:val="none"/>
+        </w:rPr>
+      </w:pPr>
+    </w:p>
+    <w:p>
+      <w:pPr>
+        <w:spacing w:before="100" w:beforeAutospacing="1" w:after="100" w:afterAutospacing="1" w:line="240" w:lineRule="auto"/>
+        <w:rPr>
+          <w:rFonts w:ascii="Times New Roman" w:eastAsia="Times New Roman" w:hAnsi="Times New Roman" w:cs="Times New Roman"/>
+          <w:b/>
+          <w:bCs/>
+          <w:kern w:val="0"/>
+          <w:lang w:eastAsia="es-CO"/>
+          <w14:ligatures w14:val="none"/>
+        </w:rPr>
+      </w:pPr>
+    </w:p>
+    <w:p>
+      <w:pPr>
+        <w:spacing w:before="100" w:beforeAutospacing="1" w:after="100" w:afterAutospacing="1" w:line="240" w:lineRule="auto"/>
+        <w:rPr>
+          <w:rFonts w:ascii="Times New Roman" w:eastAsia="Times New Roman" w:hAnsi="Times New Roman" w:cs="Times New Roman"/>
+          <w:b/>
+          <w:bCs/>
+          <w:kern w:val="0"/>
+          <w:lang w:eastAsia="es-CO"/>
+          <w14:ligatures w14:val="none"/>
+        </w:rPr>
+      </w:pPr>
+    </w:p>
+    <w:p>
+      <w:pPr>
+        <w:spacing w:before="100" w:beforeAutospacing="1" w:after="100" w:afterAutospacing="1" w:line="240" w:lineRule="auto"/>
+        <w:rPr>
+          <w:rFonts w:ascii="Times New Roman" w:eastAsia="Times New Roman" w:hAnsi="Times New Roman" w:cs="Times New Roman"/>
+          <w:b/>
+          <w:bCs/>
+          <w:kern w:val="0"/>
+          <w:lang w:eastAsia="es-CO"/>
+          <w14:ligatures w14:val="none"/>
+        </w:rPr>
+      </w:pPr>
+    </w:p>
+    <w:p>
+      <w:pPr>
+        <w:spacing w:before="100" w:beforeAutospacing="1" w:after="100" w:afterAutospacing="1" w:line="240" w:lineRule="auto"/>
+        <w:rPr>
+          <w:rFonts w:ascii="Times New Roman" w:eastAsia="Times New Roman" w:hAnsi="Times New Roman" w:cs="Times New Roman"/>
+          <w:b/>
+          <w:bCs/>
+          <w:kern w:val="0"/>
+          <w:lang w:eastAsia="es-CO"/>
+          <w14:ligatures w14:val="none"/>
+        </w:rPr>
+      </w:pPr>
+    </w:p>
+    <w:p>
+      <w:pPr>
+        <w:spacing w:before="100" w:beforeAutospacing="1" w:after="100" w:afterAutospacing="1" w:line="240" w:lineRule="auto"/>
+        <w:rPr>
+          <w:rFonts w:ascii="Times New Roman" w:eastAsia="Times New Roman" w:hAnsi="Times New Roman" w:cs="Times New Roman"/>
           <w:kern w:val="0"/>
           <w:lang w:eastAsia="es-CO"/>
           <w14:ligatures w14:val="none"/>
@@ -449,17 +743,7 @@
           <w:lang w:eastAsia="es-CO"/>
           <w14:ligatures w14:val="none"/>
         </w:rPr>
-        <w:t xml:space="preserve"> Dentro de los cursos se les deberá dar una breve </w:t>
-      </w:r>
-      <w:r>
-        <w:rPr>
-          <w:rFonts w:ascii="Times New Roman" w:eastAsia="Times New Roman" w:hAnsi="Times New Roman" w:cs="Times New Roman"/>
-          <w:kern w:val="0"/>
-          <w:lang w:eastAsia="es-CO"/>
-          <w14:ligatures w14:val="none"/>
-        </w:rPr>
-        <w:lastRenderedPageBreak/>
-        <w:t>introducción y proporcionar sugerencias de proyectos que los estudiantes puedan llevar a cabo con los conocimientos de dichos cursos.</w:t>
+        <w:t xml:space="preserve"> Dentro de los cursos se les deberá dar una breve introducción y proporcionar sugerencias de proyectos que los estudiantes puedan llevar a cabo con los conocimientos de dichos cursos.</w:t>
       </w:r>
     </w:p>
     <w:p>

</xml_diff>